<commit_message>
July 14th 2017 - Updated the test case focus document
</commit_message>
<xml_diff>
--- a/Docs/Testing/General Areas to focus on when creating test cases.docx
+++ b/Docs/Testing/General Areas to focus on when creating test cases.docx
@@ -261,446 +261,504 @@
       <w:r>
         <w:t>Optional image for users based on MonsterClassID.</w:t>
       </w:r>
+      <w:r>
+        <w:t>)</w:t>
+      </w:r>
+    </w:p>
+    <w:p>
+      <w:pPr>
+        <w:rPr>
+          <w:b/>
+        </w:rPr>
+      </w:pPr>
+    </w:p>
+    <w:p>
+      <w:pPr>
+        <w:pStyle w:val="Heading1"/>
+        <w:rPr>
+          <w:b/>
+        </w:rPr>
+      </w:pPr>
+      <w:r>
+        <w:t>Log in scree</w:t>
+      </w:r>
+      <w:r>
+        <w:t>n</w:t>
+      </w:r>
+    </w:p>
+    <w:p>
+      <w:r>
+        <w:rPr>
+          <w:b/>
+        </w:rPr>
+        <w:t>Username</w:t>
+      </w:r>
+      <w:r>
+        <w:t xml:space="preserve"> – </w:t>
+      </w:r>
+      <w:r>
+        <w:rPr>
+          <w:color w:val="00B050"/>
+        </w:rPr>
+        <w:t xml:space="preserve">Low </w:t>
+      </w:r>
+      <w:r>
+        <w:rPr>
+          <w:color w:val="00B050"/>
+        </w:rPr>
+        <w:t>Risk</w:t>
+      </w:r>
+      <w:r>
+        <w:rPr>
+          <w:color w:val="00B050"/>
+        </w:rPr>
+        <w:t xml:space="preserve"> </w:t>
+      </w:r>
+      <w:r>
+        <w:t>(</w:t>
+      </w:r>
+      <w:r>
+        <w:t>Not optional / can be changed)</w:t>
+      </w:r>
+    </w:p>
+    <w:p>
+      <w:r>
+        <w:rPr>
+          <w:b/>
+        </w:rPr>
+        <w:t>Password</w:t>
+      </w:r>
+      <w:r>
+        <w:t xml:space="preserve"> – </w:t>
+      </w:r>
+      <w:r>
+        <w:rPr>
+          <w:color w:val="FF0000"/>
+        </w:rPr>
+        <w:t>High Risk</w:t>
+      </w:r>
+      <w:r>
+        <w:t xml:space="preserve"> (required for log in / Log in requires an existing password</w:t>
+      </w:r>
+      <w:r>
+        <w:t xml:space="preserve"> associated to an existing account</w:t>
+      </w:r>
+      <w:r>
+        <w:t>)</w:t>
+      </w:r>
+    </w:p>
+    <w:p>
+      <w:r>
+        <w:rPr>
+          <w:b/>
+        </w:rPr>
+        <w:t xml:space="preserve">Email </w:t>
+      </w:r>
+      <w:r>
+        <w:t xml:space="preserve">– </w:t>
+      </w:r>
+      <w:r>
+        <w:rPr>
+          <w:color w:val="FF0000"/>
+        </w:rPr>
+        <w:t>Low Risk</w:t>
+      </w:r>
+      <w:r>
+        <w:rPr>
+          <w:color w:val="FF0000"/>
+        </w:rPr>
+        <w:t xml:space="preserve"> </w:t>
+      </w:r>
+      <w:r>
+        <w:t>(</w:t>
+      </w:r>
+      <w:r>
+        <w:t>primary identifier for account / cannot be changed</w:t>
+      </w:r>
+      <w:r>
+        <w:t>)</w:t>
+      </w:r>
+    </w:p>
+    <w:p>
+      <w:r>
+        <w:rPr>
+          <w:b/>
+        </w:rPr>
+        <w:t>Player ID</w:t>
+      </w:r>
+      <w:r>
+        <w:t xml:space="preserve"> – </w:t>
+      </w:r>
+      <w:r>
+        <w:rPr>
+          <w:color w:val="00B050"/>
+        </w:rPr>
+        <w:t>Low Risk</w:t>
+      </w:r>
+      <w:r>
+        <w:t xml:space="preserve"> (Not optional / can be changed / extra identifier for users)</w:t>
+      </w:r>
+    </w:p>
+    <w:p/>
+    <w:p>
+      <w:pPr>
+        <w:pStyle w:val="Heading1"/>
+        <w:rPr>
+          <w:color w:val="00B050"/>
+        </w:rPr>
+      </w:pPr>
+      <w:r>
+        <w:t>Account options screen</w:t>
+      </w:r>
+    </w:p>
+    <w:p>
+      <w:r>
+        <w:rPr>
+          <w:b/>
+        </w:rPr>
+        <w:t xml:space="preserve">Username </w:t>
+      </w:r>
+      <w:r>
+        <w:t xml:space="preserve">– </w:t>
+      </w:r>
+      <w:r>
+        <w:rPr>
+          <w:color w:val="00B050"/>
+        </w:rPr>
+        <w:t>Low</w:t>
+      </w:r>
+      <w:r>
+        <w:rPr>
+          <w:color w:val="00B050"/>
+        </w:rPr>
+        <w:t xml:space="preserve"> Risk</w:t>
+      </w:r>
+      <w:r>
+        <w:rPr>
+          <w:color w:val="00B050"/>
+        </w:rPr>
+        <w:t xml:space="preserve"> </w:t>
+      </w:r>
+      <w:r>
+        <w:t>(</w:t>
+      </w:r>
+      <w:r>
+        <w:t>username can be changed</w:t>
+      </w:r>
+      <w:r>
+        <w:t>)</w:t>
+      </w:r>
+    </w:p>
+    <w:p>
+      <w:r>
+        <w:rPr>
+          <w:b/>
+        </w:rPr>
+        <w:t>Password</w:t>
+      </w:r>
+      <w:r>
+        <w:rPr>
+          <w:b/>
+        </w:rPr>
+        <w:t xml:space="preserve"> </w:t>
+      </w:r>
+      <w:r>
+        <w:t xml:space="preserve">– </w:t>
+      </w:r>
+      <w:r>
+        <w:rPr>
+          <w:color w:val="FF0000"/>
+        </w:rPr>
+        <w:t>High Risk</w:t>
+      </w:r>
+      <w:r>
+        <w:t xml:space="preserve"> (Password can be changed / updated password must allow the user to use the new password to log in and not the old one. / when changing the password, the user must input the existing password, input the new password and confirm the new password.)</w:t>
+      </w:r>
+    </w:p>
+    <w:p>
+      <w:r>
+        <w:rPr>
+          <w:b/>
+        </w:rPr>
+        <w:t>Email</w:t>
+      </w:r>
+      <w:r>
+        <w:rPr>
+          <w:b/>
+        </w:rPr>
+        <w:t xml:space="preserve"> </w:t>
+      </w:r>
+      <w:r>
+        <w:t xml:space="preserve">– </w:t>
+      </w:r>
+      <w:r>
+        <w:rPr>
+          <w:color w:val="FF0000"/>
+        </w:rPr>
+        <w:t>High</w:t>
+      </w:r>
+      <w:r>
+        <w:rPr>
+          <w:color w:val="FF0000"/>
+        </w:rPr>
+        <w:t xml:space="preserve"> Risk</w:t>
+      </w:r>
+      <w:r>
+        <w:rPr>
+          <w:color w:val="FF0000"/>
+        </w:rPr>
+        <w:t xml:space="preserve"> </w:t>
+      </w:r>
+      <w:r>
+        <w:t>(</w:t>
+      </w:r>
+      <w:r>
+        <w:t>Cannot change</w:t>
+      </w:r>
+      <w:r>
+        <w:t xml:space="preserve"> or update the Email</w:t>
+      </w:r>
+      <w:r>
+        <w:t>)</w:t>
+      </w:r>
+    </w:p>
+    <w:p>
+      <w:r>
+        <w:rPr>
+          <w:b/>
+        </w:rPr>
+        <w:t>Player ID</w:t>
+      </w:r>
+      <w:r>
+        <w:rPr>
+          <w:b/>
+        </w:rPr>
+        <w:t xml:space="preserve"> </w:t>
+      </w:r>
+      <w:r>
+        <w:t xml:space="preserve">– </w:t>
+      </w:r>
+      <w:r>
+        <w:rPr>
+          <w:color w:val="00B050"/>
+        </w:rPr>
+        <w:t>Low Risk</w:t>
+      </w:r>
+      <w:r>
+        <w:t xml:space="preserve"> (Player ID can be changed)</w:t>
+      </w:r>
+    </w:p>
+    <w:p>
+      <w:r>
+        <w:rPr>
+          <w:b/>
+        </w:rPr>
+        <w:t>Delete account</w:t>
+      </w:r>
+      <w:r>
+        <w:rPr>
+          <w:b/>
+        </w:rPr>
+        <w:t xml:space="preserve"> </w:t>
+      </w:r>
+      <w:r>
+        <w:t xml:space="preserve">– </w:t>
+      </w:r>
+      <w:r>
+        <w:rPr>
+          <w:color w:val="FF0000"/>
+        </w:rPr>
+        <w:t>High Risk</w:t>
+      </w:r>
+      <w:r>
+        <w:t xml:space="preserve"> (Deleting account will remove all instances of that user’s information / The user will no longer be able to log in as their account will no longer be existing)</w:t>
+      </w:r>
+    </w:p>
+    <w:p>
+      <w:r>
+        <w:rPr>
+          <w:b/>
+        </w:rPr>
+        <w:t>P</w:t>
+      </w:r>
+      <w:r>
+        <w:rPr>
+          <w:b/>
+        </w:rPr>
+        <w:t>rofile</w:t>
+      </w:r>
+      <w:r>
+        <w:rPr>
+          <w:b/>
+        </w:rPr>
+        <w:t xml:space="preserve"> image</w:t>
+      </w:r>
+      <w:r>
+        <w:t xml:space="preserve"> – </w:t>
+      </w:r>
+      <w:r>
+        <w:rPr>
+          <w:color w:val="00B050"/>
+        </w:rPr>
+        <w:t xml:space="preserve">Low Risk </w:t>
+      </w:r>
+      <w:r>
+        <w:t>(Users will be able to select a monster image to place as their profile. / this w</w:t>
+      </w:r>
+      <w:r>
+        <w:t>ill be modifiable.</w:t>
+      </w:r>
+      <w:r>
+        <w:t>)</w:t>
+      </w:r>
+    </w:p>
+    <w:p>
+      <w:pPr>
+        <w:pStyle w:val="Heading1"/>
+      </w:pPr>
+      <w:r>
+        <w:lastRenderedPageBreak/>
+        <w:t>Home Screen</w:t>
+      </w:r>
+    </w:p>
+    <w:p>
+      <w:r>
+        <w:rPr>
+          <w:b/>
+        </w:rPr>
+        <w:t xml:space="preserve">After log in </w:t>
+      </w:r>
+      <w:r>
+        <w:t xml:space="preserve">– </w:t>
+      </w:r>
+      <w:r>
+        <w:rPr>
+          <w:color w:val="ED7D31" w:themeColor="accent2"/>
+        </w:rPr>
+        <w:t>Medium Risk</w:t>
+      </w:r>
+      <w:r>
+        <w:t xml:space="preserve"> (After a successful log in, users will be sent to the home screen.)</w:t>
+      </w:r>
+    </w:p>
+    <w:p>
+      <w:r>
+        <w:rPr>
+          <w:b/>
+        </w:rPr>
+        <w:t>Upon loading</w:t>
+      </w:r>
+      <w:r>
+        <w:t xml:space="preserve"> – High Risk (When loading the home screen, the user’s followers will be displayed. / the user’s following players will be displayed. / A list of randomly selected teams will be displayed.</w:t>
+      </w:r>
+      <w:r>
+        <w:t xml:space="preserve"> / The news window will </w:t>
+      </w:r>
+      <w:r>
+        <w:t>display the most recent message about the application.</w:t>
+      </w:r>
+      <w:r>
+        <w:t>)</w:t>
+      </w:r>
+    </w:p>
+    <w:p>
+      <w:r>
+        <w:rPr>
+          <w:b/>
+        </w:rPr>
+        <w:t>Navigation Buttons</w:t>
+      </w:r>
+      <w:r>
+        <w:rPr>
+          <w:b/>
+        </w:rPr>
+        <w:t xml:space="preserve"> (top row of buttons) </w:t>
+      </w:r>
+      <w:r>
+        <w:t xml:space="preserve">– </w:t>
+      </w:r>
+      <w:r>
+        <w:rPr>
+          <w:color w:val="FF0000"/>
+        </w:rPr>
+        <w:t>High Risk</w:t>
+      </w:r>
+      <w:r>
+        <w:t xml:space="preserve"> (When a user, clicks on any of these buttons, they will be sent to the corresponding screen.)</w:t>
+      </w:r>
+    </w:p>
+    <w:p>
+      <w:r>
+        <w:rPr>
+          <w:b/>
+        </w:rPr>
+        <w:t xml:space="preserve">Selecting followers/following </w:t>
+      </w:r>
+      <w:r>
+        <w:t xml:space="preserve">– </w:t>
+      </w:r>
+      <w:r>
+        <w:rPr>
+          <w:color w:val="ED7D31" w:themeColor="accent2"/>
+        </w:rPr>
+        <w:t>Medium Risk</w:t>
+      </w:r>
+      <w:r>
+        <w:t xml:space="preserve"> (The user’s list of followers and following should be populated when the screen is opened / the users will select a profile from the two lists. This will send them to that other user’s account information screen.)</w:t>
+      </w:r>
+    </w:p>
+    <w:p>
+      <w:r>
+        <w:rPr>
+          <w:b/>
+        </w:rPr>
+        <w:t>Deleting(Blocking) followers/following</w:t>
+      </w:r>
+      <w:r>
+        <w:t xml:space="preserve"> – </w:t>
+      </w:r>
+      <w:r>
+        <w:rPr>
+          <w:color w:val="ED7D31" w:themeColor="accent2"/>
+        </w:rPr>
+        <w:t>Medium Risk</w:t>
+      </w:r>
+      <w:r>
+        <w:t xml:space="preserve"> (The user will have access to a sort of delete option for both lists in order to remove those link</w:t>
+      </w:r>
+      <w:r>
+        <w:t>s from their account. / A user</w:t>
+      </w:r>
+      <w:r>
+        <w:t xml:space="preserve"> will no longer have access to the deleted/blocked user / the user’s profile will not appear in the list)</w:t>
+      </w:r>
+    </w:p>
+    <w:p>
+      <w:r>
+        <w:rPr>
+          <w:b/>
+        </w:rPr>
+        <w:t>Selecting teams</w:t>
+      </w:r>
+      <w:r>
+        <w:t xml:space="preserve"> – </w:t>
+      </w:r>
+      <w:r>
+        <w:rPr>
+          <w:color w:val="ED7D31" w:themeColor="accent2"/>
+        </w:rPr>
+        <w:t xml:space="preserve">Medium Risk </w:t>
+      </w:r>
+      <w:r>
+        <w:t>(When selecting a team, the user will be sent to that team’s player information page.</w:t>
+      </w:r>
+      <w:r>
+        <w:t xml:space="preserve"> / When the user selects the refresh button, the list of teams updated to a new random selection.</w:t>
+      </w:r>
       <w:bookmarkStart w:id="0" w:name="_GoBack"/>
       <w:bookmarkEnd w:id="0"/>
       <w:r>
         <w:t>)</w:t>
-      </w:r>
-    </w:p>
-    <w:p>
-      <w:pPr>
-        <w:rPr>
-          <w:b/>
-        </w:rPr>
-      </w:pPr>
-    </w:p>
-    <w:p>
-      <w:pPr>
-        <w:pStyle w:val="Heading1"/>
-        <w:rPr>
-          <w:b/>
-        </w:rPr>
-      </w:pPr>
-      <w:r>
-        <w:t>Log in scree</w:t>
-      </w:r>
-      <w:r>
-        <w:t>n</w:t>
-      </w:r>
-    </w:p>
-    <w:p>
-      <w:r>
-        <w:rPr>
-          <w:b/>
-        </w:rPr>
-        <w:t>Username</w:t>
-      </w:r>
-      <w:r>
-        <w:t xml:space="preserve"> – </w:t>
-      </w:r>
-      <w:r>
-        <w:rPr>
-          <w:color w:val="00B050"/>
-        </w:rPr>
-        <w:t xml:space="preserve">Low </w:t>
-      </w:r>
-      <w:r>
-        <w:rPr>
-          <w:color w:val="00B050"/>
-        </w:rPr>
-        <w:t>Risk</w:t>
-      </w:r>
-      <w:r>
-        <w:rPr>
-          <w:color w:val="00B050"/>
-        </w:rPr>
-        <w:t xml:space="preserve"> </w:t>
-      </w:r>
-      <w:r>
-        <w:t>(</w:t>
-      </w:r>
-      <w:r>
-        <w:t>Not optional / can be changed)</w:t>
-      </w:r>
-    </w:p>
-    <w:p>
-      <w:r>
-        <w:rPr>
-          <w:b/>
-        </w:rPr>
-        <w:t>Password</w:t>
-      </w:r>
-      <w:r>
-        <w:t xml:space="preserve"> – </w:t>
-      </w:r>
-      <w:r>
-        <w:rPr>
-          <w:color w:val="FF0000"/>
-        </w:rPr>
-        <w:t>High Risk</w:t>
-      </w:r>
-      <w:r>
-        <w:t xml:space="preserve"> (required for log in / Log in requires an existing password</w:t>
-      </w:r>
-      <w:r>
-        <w:t xml:space="preserve"> associated to an existing account</w:t>
-      </w:r>
-      <w:r>
-        <w:t>)</w:t>
-      </w:r>
-    </w:p>
-    <w:p>
-      <w:r>
-        <w:rPr>
-          <w:b/>
-        </w:rPr>
-        <w:t xml:space="preserve">Email </w:t>
-      </w:r>
-      <w:r>
-        <w:t xml:space="preserve">– </w:t>
-      </w:r>
-      <w:r>
-        <w:rPr>
-          <w:color w:val="FF0000"/>
-        </w:rPr>
-        <w:t>Low Risk</w:t>
-      </w:r>
-      <w:r>
-        <w:rPr>
-          <w:color w:val="FF0000"/>
-        </w:rPr>
-        <w:t xml:space="preserve"> </w:t>
-      </w:r>
-      <w:r>
-        <w:t>(</w:t>
-      </w:r>
-      <w:r>
-        <w:t>primary identifier for account / cannot be changed</w:t>
-      </w:r>
-      <w:r>
-        <w:t>)</w:t>
-      </w:r>
-    </w:p>
-    <w:p>
-      <w:r>
-        <w:rPr>
-          <w:b/>
-        </w:rPr>
-        <w:t>Player ID</w:t>
-      </w:r>
-      <w:r>
-        <w:t xml:space="preserve"> – </w:t>
-      </w:r>
-      <w:r>
-        <w:rPr>
-          <w:color w:val="00B050"/>
-        </w:rPr>
-        <w:t>Low Risk</w:t>
-      </w:r>
-      <w:r>
-        <w:t xml:space="preserve"> (Not optional / can be changed / extra identifier for users)</w:t>
-      </w:r>
-    </w:p>
-    <w:p/>
-    <w:p>
-      <w:pPr>
-        <w:pStyle w:val="Heading1"/>
-        <w:rPr>
-          <w:color w:val="00B050"/>
-        </w:rPr>
-      </w:pPr>
-      <w:r>
-        <w:t>Account options screen</w:t>
-      </w:r>
-    </w:p>
-    <w:p>
-      <w:r>
-        <w:rPr>
-          <w:b/>
-        </w:rPr>
-        <w:t xml:space="preserve">Username </w:t>
-      </w:r>
-      <w:r>
-        <w:t xml:space="preserve">– </w:t>
-      </w:r>
-      <w:r>
-        <w:rPr>
-          <w:color w:val="00B050"/>
-        </w:rPr>
-        <w:t>Low</w:t>
-      </w:r>
-      <w:r>
-        <w:rPr>
-          <w:color w:val="00B050"/>
-        </w:rPr>
-        <w:t xml:space="preserve"> Risk</w:t>
-      </w:r>
-      <w:r>
-        <w:rPr>
-          <w:color w:val="00B050"/>
-        </w:rPr>
-        <w:t xml:space="preserve"> </w:t>
-      </w:r>
-      <w:r>
-        <w:t>(</w:t>
-      </w:r>
-      <w:r>
-        <w:t>username can be changed</w:t>
-      </w:r>
-      <w:r>
-        <w:t>)</w:t>
-      </w:r>
-    </w:p>
-    <w:p>
-      <w:r>
-        <w:rPr>
-          <w:b/>
-        </w:rPr>
-        <w:t>Password</w:t>
-      </w:r>
-      <w:r>
-        <w:rPr>
-          <w:b/>
-        </w:rPr>
-        <w:t xml:space="preserve"> </w:t>
-      </w:r>
-      <w:r>
-        <w:t xml:space="preserve">– </w:t>
-      </w:r>
-      <w:r>
-        <w:rPr>
-          <w:color w:val="FF0000"/>
-        </w:rPr>
-        <w:t>High Risk</w:t>
-      </w:r>
-      <w:r>
-        <w:t xml:space="preserve"> (Password can be changed / updated password must allow the user to use the new password to log in and not the old one. / when changing the password, the user must input the existing password, input the new password and confirm the new password.)</w:t>
-      </w:r>
-    </w:p>
-    <w:p>
-      <w:r>
-        <w:rPr>
-          <w:b/>
-        </w:rPr>
-        <w:t>Email</w:t>
-      </w:r>
-      <w:r>
-        <w:rPr>
-          <w:b/>
-        </w:rPr>
-        <w:t xml:space="preserve"> </w:t>
-      </w:r>
-      <w:r>
-        <w:t xml:space="preserve">– </w:t>
-      </w:r>
-      <w:r>
-        <w:rPr>
-          <w:color w:val="FF0000"/>
-        </w:rPr>
-        <w:t>High</w:t>
-      </w:r>
-      <w:r>
-        <w:rPr>
-          <w:color w:val="FF0000"/>
-        </w:rPr>
-        <w:t xml:space="preserve"> Risk</w:t>
-      </w:r>
-      <w:r>
-        <w:rPr>
-          <w:color w:val="FF0000"/>
-        </w:rPr>
-        <w:t xml:space="preserve"> </w:t>
-      </w:r>
-      <w:r>
-        <w:t>(</w:t>
-      </w:r>
-      <w:r>
-        <w:t>Cannot change</w:t>
-      </w:r>
-      <w:r>
-        <w:t xml:space="preserve"> or update the Email</w:t>
-      </w:r>
-      <w:r>
-        <w:t>)</w:t>
-      </w:r>
-    </w:p>
-    <w:p>
-      <w:r>
-        <w:rPr>
-          <w:b/>
-        </w:rPr>
-        <w:t>Player ID</w:t>
-      </w:r>
-      <w:r>
-        <w:rPr>
-          <w:b/>
-        </w:rPr>
-        <w:t xml:space="preserve"> </w:t>
-      </w:r>
-      <w:r>
-        <w:t xml:space="preserve">– </w:t>
-      </w:r>
-      <w:r>
-        <w:rPr>
-          <w:color w:val="00B050"/>
-        </w:rPr>
-        <w:t>Low Risk</w:t>
-      </w:r>
-      <w:r>
-        <w:t xml:space="preserve"> (Player ID can be changed)</w:t>
-      </w:r>
-    </w:p>
-    <w:p>
-      <w:r>
-        <w:rPr>
-          <w:b/>
-        </w:rPr>
-        <w:t>Delete account</w:t>
-      </w:r>
-      <w:r>
-        <w:rPr>
-          <w:b/>
-        </w:rPr>
-        <w:t xml:space="preserve"> </w:t>
-      </w:r>
-      <w:r>
-        <w:t xml:space="preserve">– </w:t>
-      </w:r>
-      <w:r>
-        <w:rPr>
-          <w:color w:val="FF0000"/>
-        </w:rPr>
-        <w:t>High Risk</w:t>
-      </w:r>
-      <w:r>
-        <w:t xml:space="preserve"> (Deleting account will remove all instances of that user’s information / The user will no longer be able to log in as their account will no longer be existing)</w:t>
-      </w:r>
-    </w:p>
-    <w:p>
-      <w:pPr>
-        <w:rPr>
-          <w:color w:val="1F3864" w:themeColor="accent1" w:themeShade="80"/>
-        </w:rPr>
-      </w:pPr>
-      <w:r>
-        <w:rPr>
-          <w:b/>
-          <w:color w:val="1F3864" w:themeColor="accent1" w:themeShade="80"/>
-        </w:rPr>
-        <w:t>Monster profile</w:t>
-      </w:r>
-      <w:r>
-        <w:rPr>
-          <w:color w:val="1F3864" w:themeColor="accent1" w:themeShade="80"/>
-        </w:rPr>
-        <w:t xml:space="preserve"> – Low Risk (Users will be able to select a monster image to place as their profile. / this will be changeable and removable.)</w:t>
-      </w:r>
-    </w:p>
-    <w:p>
-      <w:pPr>
-        <w:rPr>
-          <w:u w:val="single"/>
-        </w:rPr>
-      </w:pPr>
-    </w:p>
-    <w:p>
-      <w:pPr>
-        <w:pStyle w:val="Heading1"/>
-      </w:pPr>
-      <w:r>
-        <w:t>Home Screen</w:t>
-      </w:r>
-    </w:p>
-    <w:p>
-      <w:r>
-        <w:rPr>
-          <w:b/>
-        </w:rPr>
-        <w:t xml:space="preserve">After log in </w:t>
-      </w:r>
-      <w:r>
-        <w:t xml:space="preserve">– </w:t>
-      </w:r>
-      <w:r>
-        <w:rPr>
-          <w:color w:val="ED7D31" w:themeColor="accent2"/>
-        </w:rPr>
-        <w:t>Medium Risk</w:t>
-      </w:r>
-      <w:r>
-        <w:t xml:space="preserve"> (After a successful log in, users will be sent to the home screen.)</w:t>
-      </w:r>
-    </w:p>
-    <w:p>
-      <w:r>
-        <w:rPr>
-          <w:b/>
-        </w:rPr>
-        <w:t>Navigation Buttons</w:t>
-      </w:r>
-      <w:r>
-        <w:rPr>
-          <w:b/>
-        </w:rPr>
-        <w:t xml:space="preserve"> (top row of buttons) </w:t>
-      </w:r>
-      <w:r>
-        <w:t xml:space="preserve">– </w:t>
-      </w:r>
-      <w:r>
-        <w:rPr>
-          <w:color w:val="FF0000"/>
-        </w:rPr>
-        <w:t>High Risk</w:t>
-      </w:r>
-      <w:r>
-        <w:t xml:space="preserve"> (When a user, clicks on any of these buttons, they will be sent to the corresponding screen.)</w:t>
-      </w:r>
-    </w:p>
-    <w:p>
-      <w:r>
-        <w:rPr>
-          <w:b/>
-        </w:rPr>
-        <w:t xml:space="preserve">Selecting followers/following </w:t>
-      </w:r>
-      <w:r>
-        <w:t xml:space="preserve">– </w:t>
-      </w:r>
-      <w:r>
-        <w:rPr>
-          <w:color w:val="ED7D31" w:themeColor="accent2"/>
-        </w:rPr>
-        <w:t>Medium Risk</w:t>
-      </w:r>
-      <w:r>
-        <w:t xml:space="preserve"> (The user’s list of followers and following should be populated when the screen is opened / the users will select a profile from the two lists. This will send them to that other user’s account information screen.)</w:t>
-      </w:r>
-    </w:p>
-    <w:p>
-      <w:r>
-        <w:rPr>
-          <w:b/>
-        </w:rPr>
-        <w:t>Deleting(Blocking) followers/following</w:t>
-      </w:r>
-      <w:r>
-        <w:t xml:space="preserve"> – </w:t>
-      </w:r>
-      <w:r>
-        <w:rPr>
-          <w:color w:val="ED7D31" w:themeColor="accent2"/>
-        </w:rPr>
-        <w:t>Medium Risk</w:t>
-      </w:r>
-      <w:r>
-        <w:t xml:space="preserve"> (The user will have access to a sort of delete option for both lists in order to remove those link</w:t>
-      </w:r>
-      <w:r>
-        <w:t>s from their account. / A user</w:t>
-      </w:r>
-      <w:r>
-        <w:t xml:space="preserve"> will no longer have access to the deleted/blocked user / the user’s profile will not appear in the list)</w:t>
       </w:r>
     </w:p>
     <w:p>
@@ -3733,7 +3791,7 @@
 </file>
 
 <file path=customXml/itemProps1.xml><?xml version="1.0" encoding="utf-8"?>
-<ds:datastoreItem xmlns:ds="http://schemas.openxmlformats.org/officeDocument/2006/customXml" ds:itemID="{7CF33D48-3386-4327-B667-81D1D48DA580}">
+<ds:datastoreItem xmlns:ds="http://schemas.openxmlformats.org/officeDocument/2006/customXml" ds:itemID="{803C9195-179C-4F2B-A60C-203477E8C451}">
   <ds:schemaRefs>
     <ds:schemaRef ds:uri="http://schemas.openxmlformats.org/officeDocument/2006/bibliography"/>
   </ds:schemaRefs>

</xml_diff>

<commit_message>
July 17th 2017 - updated test case focus document
</commit_message>
<xml_diff>
--- a/Docs/Testing/General Areas to focus on when creating test cases.docx
+++ b/Docs/Testing/General Areas to focus on when creating test cases.docx
@@ -472,7 +472,13 @@
         <w:t>High Risk</w:t>
       </w:r>
       <w:r>
-        <w:t xml:space="preserve"> (Password can be changed / updated password must allow the user to use the new password to log in and not the old one. / when changing the password, the user must input the existing password, input the new password and confirm the new password.)</w:t>
+        <w:t xml:space="preserve"> (Password can be changed / updated password must allow the user to use the new password to log in and not </w:t>
+      </w:r>
+      <w:r>
+        <w:t xml:space="preserve">the old one. / To change password, </w:t>
+      </w:r>
+      <w:r>
+        <w:t>input the new password and confirm the new password.)</w:t>
       </w:r>
     </w:p>
     <w:p>
@@ -553,80 +559,120 @@
         <w:rPr>
           <w:b/>
         </w:rPr>
-        <w:t>Delete account</w:t>
-      </w:r>
-      <w:r>
-        <w:rPr>
-          <w:b/>
-        </w:rPr>
-        <w:t xml:space="preserve"> </w:t>
+        <w:t>P</w:t>
+      </w:r>
+      <w:r>
+        <w:rPr>
+          <w:b/>
+        </w:rPr>
+        <w:t>rofile</w:t>
+      </w:r>
+      <w:r>
+        <w:rPr>
+          <w:b/>
+        </w:rPr>
+        <w:t xml:space="preserve"> image</w:t>
+      </w:r>
+      <w:r>
+        <w:t xml:space="preserve"> – </w:t>
+      </w:r>
+      <w:r>
+        <w:rPr>
+          <w:color w:val="00B050"/>
+        </w:rPr>
+        <w:t xml:space="preserve">Low Risk </w:t>
+      </w:r>
+      <w:r>
+        <w:t>(Users will be able to select a monster image to place as their profile. / this w</w:t>
+      </w:r>
+      <w:r>
+        <w:t>ill be modifiable.</w:t>
+      </w:r>
+      <w:r>
+        <w:t>)</w:t>
+      </w:r>
+    </w:p>
+    <w:p>
+      <w:pPr>
+        <w:pStyle w:val="Heading1"/>
+      </w:pPr>
+      <w:r>
+        <w:t>Home Screen</w:t>
+      </w:r>
+    </w:p>
+    <w:p>
+      <w:r>
+        <w:rPr>
+          <w:b/>
+        </w:rPr>
+        <w:t xml:space="preserve">After log in </w:t>
       </w:r>
       <w:r>
         <w:t xml:space="preserve">– </w:t>
       </w:r>
       <w:r>
         <w:rPr>
+          <w:color w:val="ED7D31" w:themeColor="accent2"/>
+        </w:rPr>
+        <w:t>Medium Risk</w:t>
+      </w:r>
+      <w:r>
+        <w:t xml:space="preserve"> (After a successful log in, users will be sent to the home screen.)</w:t>
+      </w:r>
+    </w:p>
+    <w:p>
+      <w:r>
+        <w:rPr>
+          <w:b/>
+        </w:rPr>
+        <w:lastRenderedPageBreak/>
+        <w:t>Upon loading</w:t>
+      </w:r>
+      <w:r>
+        <w:t xml:space="preserve"> – High Risk (When loading the home screen, the user’s followers will be displayed. / the user’s following players will be displayed. / A list of randomly selected teams will be displayed.</w:t>
+      </w:r>
+      <w:r>
+        <w:t xml:space="preserve"> / The news window will </w:t>
+      </w:r>
+      <w:r>
+        <w:t>display the most recent message about the application.</w:t>
+      </w:r>
+      <w:r>
+        <w:t>)</w:t>
+      </w:r>
+    </w:p>
+    <w:p>
+      <w:r>
+        <w:rPr>
+          <w:b/>
+        </w:rPr>
+        <w:t>Navigation Buttons</w:t>
+      </w:r>
+      <w:r>
+        <w:rPr>
+          <w:b/>
+        </w:rPr>
+        <w:t xml:space="preserve"> (top row of buttons) </w:t>
+      </w:r>
+      <w:r>
+        <w:t xml:space="preserve">– </w:t>
+      </w:r>
+      <w:r>
+        <w:rPr>
           <w:color w:val="FF0000"/>
         </w:rPr>
         <w:t>High Risk</w:t>
       </w:r>
       <w:r>
-        <w:t xml:space="preserve"> (Deleting account will remove all instances of that user’s information / The user will no longer be able to log in as their account will no longer be existing)</w:t>
-      </w:r>
-    </w:p>
-    <w:p>
-      <w:r>
-        <w:rPr>
-          <w:b/>
-        </w:rPr>
-        <w:t>P</w:t>
-      </w:r>
-      <w:r>
-        <w:rPr>
-          <w:b/>
-        </w:rPr>
-        <w:t>rofile</w:t>
-      </w:r>
-      <w:r>
-        <w:rPr>
-          <w:b/>
-        </w:rPr>
-        <w:t xml:space="preserve"> image</w:t>
-      </w:r>
-      <w:r>
-        <w:t xml:space="preserve"> – </w:t>
-      </w:r>
-      <w:r>
-        <w:rPr>
-          <w:color w:val="00B050"/>
-        </w:rPr>
-        <w:t xml:space="preserve">Low Risk </w:t>
-      </w:r>
-      <w:r>
-        <w:t>(Users will be able to select a monster image to place as their profile. / this w</w:t>
-      </w:r>
-      <w:r>
-        <w:t>ill be modifiable.</w:t>
-      </w:r>
-      <w:r>
-        <w:t>)</w:t>
-      </w:r>
-    </w:p>
-    <w:p>
-      <w:pPr>
-        <w:pStyle w:val="Heading1"/>
-      </w:pPr>
-      <w:r>
-        <w:lastRenderedPageBreak/>
-        <w:t>Home Screen</w:t>
-      </w:r>
-    </w:p>
-    <w:p>
-      <w:r>
-        <w:rPr>
-          <w:b/>
-        </w:rPr>
-        <w:t xml:space="preserve">After log in </w:t>
+        <w:t xml:space="preserve"> (When a user, clicks on any of these buttons, they will be sent to the corresponding screen.)</w:t>
+      </w:r>
+    </w:p>
+    <w:p>
+      <w:r>
+        <w:rPr>
+          <w:b/>
+        </w:rPr>
+        <w:t xml:space="preserve">Selecting followers/following </w:t>
       </w:r>
       <w:r>
         <w:t xml:space="preserve">– </w:t>
@@ -638,64 +684,18 @@
         <w:t>Medium Risk</w:t>
       </w:r>
       <w:r>
-        <w:t xml:space="preserve"> (After a successful log in, users will be sent to the home screen.)</w:t>
-      </w:r>
-    </w:p>
-    <w:p>
-      <w:r>
-        <w:rPr>
-          <w:b/>
-        </w:rPr>
-        <w:t>Upon loading</w:t>
-      </w:r>
-      <w:r>
-        <w:t xml:space="preserve"> – High Risk (When loading the home screen, the user’s followers will be displayed. / the user’s following players will be displayed. / A list of randomly selected teams will be displayed.</w:t>
-      </w:r>
-      <w:r>
-        <w:t xml:space="preserve"> / The news window will </w:t>
-      </w:r>
-      <w:r>
-        <w:t>display the most recent message about the application.</w:t>
-      </w:r>
-      <w:r>
-        <w:t>)</w:t>
-      </w:r>
-    </w:p>
-    <w:p>
-      <w:r>
-        <w:rPr>
-          <w:b/>
-        </w:rPr>
-        <w:t>Navigation Buttons</w:t>
-      </w:r>
-      <w:r>
-        <w:rPr>
-          <w:b/>
-        </w:rPr>
-        <w:t xml:space="preserve"> (top row of buttons) </w:t>
-      </w:r>
-      <w:r>
-        <w:t xml:space="preserve">– </w:t>
-      </w:r>
-      <w:r>
-        <w:rPr>
-          <w:color w:val="FF0000"/>
-        </w:rPr>
-        <w:t>High Risk</w:t>
-      </w:r>
-      <w:r>
-        <w:t xml:space="preserve"> (When a user, clicks on any of these buttons, they will be sent to the corresponding screen.)</w:t>
-      </w:r>
-    </w:p>
-    <w:p>
-      <w:r>
-        <w:rPr>
-          <w:b/>
-        </w:rPr>
-        <w:t xml:space="preserve">Selecting followers/following </w:t>
-      </w:r>
-      <w:r>
-        <w:t xml:space="preserve">– </w:t>
+        <w:t xml:space="preserve"> (The user’s list of followers and following should be populated when the screen is opened / the users will select a profile from the two lists. This will send them to that other user’s account information screen.)</w:t>
+      </w:r>
+    </w:p>
+    <w:p>
+      <w:r>
+        <w:rPr>
+          <w:b/>
+        </w:rPr>
+        <w:t>Deleting(Blocking) followers/following</w:t>
+      </w:r>
+      <w:r>
+        <w:t xml:space="preserve"> – </w:t>
       </w:r>
       <w:r>
         <w:rPr>
@@ -704,15 +704,21 @@
         <w:t>Medium Risk</w:t>
       </w:r>
       <w:r>
-        <w:t xml:space="preserve"> (The user’s list of followers and following should be populated when the screen is opened / the users will select a profile from the two lists. This will send them to that other user’s account information screen.)</w:t>
-      </w:r>
-    </w:p>
-    <w:p>
-      <w:r>
-        <w:rPr>
-          <w:b/>
-        </w:rPr>
-        <w:t>Deleting(Blocking) followers/following</w:t>
+        <w:t xml:space="preserve"> (The user will have access to a sort of delete option for both lists in order to remove those link</w:t>
+      </w:r>
+      <w:r>
+        <w:t>s from their account. / A user</w:t>
+      </w:r>
+      <w:r>
+        <w:t xml:space="preserve"> will no longer have access to the deleted/blocked user / the user’s profile will not appear in the list)</w:t>
+      </w:r>
+    </w:p>
+    <w:p>
+      <w:r>
+        <w:rPr>
+          <w:b/>
+        </w:rPr>
+        <w:t>Selecting teams</w:t>
       </w:r>
       <w:r>
         <w:t xml:space="preserve"> – </w:t>
@@ -721,42 +727,63 @@
         <w:rPr>
           <w:color w:val="ED7D31" w:themeColor="accent2"/>
         </w:rPr>
-        <w:t>Medium Risk</w:t>
-      </w:r>
-      <w:r>
-        <w:t xml:space="preserve"> (The user will have access to a sort of delete option for both lists in order to remove those link</w:t>
-      </w:r>
-      <w:r>
-        <w:t>s from their account. / A user</w:t>
-      </w:r>
-      <w:r>
-        <w:t xml:space="preserve"> will no longer have access to the deleted/blocked user / the user’s profile will not appear in the list)</w:t>
-      </w:r>
-    </w:p>
-    <w:p>
-      <w:r>
-        <w:rPr>
-          <w:b/>
-        </w:rPr>
-        <w:t>Selecting teams</w:t>
-      </w:r>
-      <w:r>
-        <w:t xml:space="preserve"> – </w:t>
-      </w:r>
-      <w:r>
-        <w:rPr>
-          <w:color w:val="ED7D31" w:themeColor="accent2"/>
-        </w:rPr>
         <w:t xml:space="preserve">Medium Risk </w:t>
       </w:r>
       <w:r>
-        <w:t>(When selecting a team, the user will be sent to that team’s player information page.</w:t>
-      </w:r>
-      <w:r>
-        <w:t xml:space="preserve"> / When the user selects the refresh button, the list of teams updated to a new random selection.</w:t>
+        <w:t xml:space="preserve">(When selecting a team, the user will be sent to that team’s </w:t>
       </w:r>
       <w:bookmarkStart w:id="0" w:name="_GoBack"/>
       <w:bookmarkEnd w:id="0"/>
+      <w:r>
+        <w:t>player information page.</w:t>
+      </w:r>
+      <w:r>
+        <w:t xml:space="preserve"> / When the user selects the refresh button, the list of teams updated to a new random selection.</w:t>
+      </w:r>
+      <w:r>
+        <w:t xml:space="preserve"> / Hovering over a monster from the teams list will display that monster’</w:t>
+      </w:r>
+      <w:r>
+        <w:t>s summary.</w:t>
+      </w:r>
+      <w:r>
+        <w:t>)</w:t>
+      </w:r>
+    </w:p>
+    <w:p>
+      <w:r>
+        <w:rPr>
+          <w:b/>
+        </w:rPr>
+        <w:t>P</w:t>
+      </w:r>
+      <w:r>
+        <w:rPr>
+          <w:b/>
+        </w:rPr>
+        <w:t>rofile</w:t>
+      </w:r>
+      <w:r>
+        <w:rPr>
+          <w:b/>
+        </w:rPr>
+        <w:t xml:space="preserve"> image</w:t>
+      </w:r>
+      <w:r>
+        <w:t xml:space="preserve"> – </w:t>
+      </w:r>
+      <w:r>
+        <w:rPr>
+          <w:color w:val="00B050"/>
+        </w:rPr>
+        <w:t xml:space="preserve">Low Risk </w:t>
+      </w:r>
+      <w:r>
+        <w:t>(Users will be able to select a monster image to place as their profile. / this w</w:t>
+      </w:r>
+      <w:r>
+        <w:t>ill be modifiable.</w:t>
+      </w:r>
       <w:r>
         <w:t>)</w:t>
       </w:r>
@@ -3791,7 +3818,7 @@
 </file>
 
 <file path=customXml/itemProps1.xml><?xml version="1.0" encoding="utf-8"?>
-<ds:datastoreItem xmlns:ds="http://schemas.openxmlformats.org/officeDocument/2006/customXml" ds:itemID="{803C9195-179C-4F2B-A60C-203477E8C451}">
+<ds:datastoreItem xmlns:ds="http://schemas.openxmlformats.org/officeDocument/2006/customXml" ds:itemID="{5CF4F347-0760-47D8-8FE3-800827C4C4A8}">
   <ds:schemaRefs>
     <ds:schemaRef ds:uri="http://schemas.openxmlformats.org/officeDocument/2006/bibliography"/>
   </ds:schemaRefs>

</xml_diff>